<commit_message>
Fixed filename in 03 Q#4.
</commit_message>
<xml_diff>
--- a/docs/materials/03-A-FiltersScriptsPipes.docx
+++ b/docs/materials/03-A-FiltersScriptsPipes.docx
@@ -1950,7 +1950,7 @@
         <w:rPr>
           <w:rFonts w:ascii="Courier" w:hAnsi="Courier" w:cstheme="minorHAnsi"/>
         </w:rPr>
-        <w:t>files</w:t>
+        <w:t>&lt;name&gt;-music</w:t>
       </w:r>
       <w:r>
         <w:rPr>
@@ -7002,37 +7002,7 @@
         <w:rPr>
           <w:rFonts w:asciiTheme="minorHAnsi" w:hAnsiTheme="minorHAnsi" w:cstheme="minorHAnsi"/>
         </w:rPr>
-        <w:t xml:space="preserve">25. </w:t>
-      </w:r>
-      <w:r>
-        <w:rPr>
-          <w:rFonts w:asciiTheme="minorHAnsi" w:hAnsiTheme="minorHAnsi" w:cstheme="minorHAnsi"/>
-        </w:rPr>
-        <w:t>Extend your command from #2</w:t>
-      </w:r>
-      <w:r>
-        <w:rPr>
-          <w:rFonts w:asciiTheme="minorHAnsi" w:hAnsiTheme="minorHAnsi" w:cstheme="minorHAnsi"/>
-        </w:rPr>
-        <w:t>4c using a pipe and another filter</w:t>
-      </w:r>
-      <w:r>
-        <w:rPr>
-          <w:rFonts w:asciiTheme="minorHAnsi" w:hAnsiTheme="minorHAnsi" w:cstheme="minorHAnsi"/>
-        </w:rPr>
-        <w:t xml:space="preserve"> so that </w:t>
-      </w:r>
-      <w:r>
-        <w:rPr>
-          <w:rFonts w:asciiTheme="minorHAnsi" w:hAnsiTheme="minorHAnsi" w:cstheme="minorHAnsi"/>
-        </w:rPr>
-        <w:t>the</w:t>
-      </w:r>
-      <w:r>
-        <w:rPr>
-          <w:rFonts w:asciiTheme="minorHAnsi" w:hAnsiTheme="minorHAnsi" w:cstheme="minorHAnsi"/>
-        </w:rPr>
-        <w:t xml:space="preserve"> artists or bands </w:t>
+        <w:t xml:space="preserve">25. Extend your command from #24c using a pipe and another filter so that the artists or bands </w:t>
       </w:r>
       <w:r>
         <w:rPr>

</xml_diff>

<commit_message>
Fixed broken link in A03
</commit_message>
<xml_diff>
--- a/docs/materials/03-A-FiltersScriptsPipes.docx
+++ b/docs/materials/03-A-FiltersScriptsPipes.docx
@@ -6628,7 +6628,21 @@
             <w:rStyle w:val="Hyperlink"/>
             <w:rFonts w:asciiTheme="minorHAnsi" w:hAnsiTheme="minorHAnsi" w:cstheme="minorHAnsi"/>
           </w:rPr>
-          <w:t>https://shapeshed.com/unix-cut</w:t>
+          <w:t>https://shapeshed.com/unix-cut/#how-to-cu</w:t>
+        </w:r>
+        <w:r>
+          <w:rPr>
+            <w:rStyle w:val="Hyperlink"/>
+            <w:rFonts w:asciiTheme="minorHAnsi" w:hAnsiTheme="minorHAnsi" w:cstheme="minorHAnsi"/>
+          </w:rPr>
+          <w:t>t</w:t>
+        </w:r>
+        <w:r>
+          <w:rPr>
+            <w:rStyle w:val="Hyperlink"/>
+            <w:rFonts w:asciiTheme="minorHAnsi" w:hAnsiTheme="minorHAnsi" w:cstheme="minorHAnsi"/>
+          </w:rPr>
+          <w:t>-based-on-a-delimiter</w:t>
         </w:r>
       </w:hyperlink>
       <w:r>

</xml_diff>

<commit_message>
Added none option to A03 #2
</commit_message>
<xml_diff>
--- a/docs/materials/03-A-FiltersScriptsPipes.docx
+++ b/docs/materials/03-A-FiltersScriptsPipes.docx
@@ -1131,7 +1131,19 @@
         <w:rPr>
           <w:rFonts w:asciiTheme="minorHAnsi" w:hAnsiTheme="minorHAnsi" w:cstheme="minorHAnsi"/>
         </w:rPr>
-        <w:t xml:space="preserve">will be used, or standard input or standard output as appropriate. </w:t>
+        <w:t>will be used, or standard input or standard output</w:t>
+      </w:r>
+      <w:r>
+        <w:rPr>
+          <w:rFonts w:asciiTheme="minorHAnsi" w:hAnsiTheme="minorHAnsi" w:cstheme="minorHAnsi"/>
+        </w:rPr>
+        <w:t xml:space="preserve"> or none</w:t>
+      </w:r>
+      <w:r>
+        <w:rPr>
+          <w:rFonts w:asciiTheme="minorHAnsi" w:hAnsiTheme="minorHAnsi" w:cstheme="minorHAnsi"/>
+        </w:rPr>
+        <w:t xml:space="preserve"> as appropriate. </w:t>
       </w:r>
     </w:p>
     <w:p>

</xml_diff>

<commit_message>
Added tail to A03 #32
</commit_message>
<xml_diff>
--- a/docs/materials/03-A-FiltersScriptsPipes.docx
+++ b/docs/materials/03-A-FiltersScriptsPipes.docx
@@ -9386,6 +9386,153 @@
                 <w:color w:val="000000"/>
               </w:rPr>
               <w:t>Output the lines of a file in sorted order</w:t>
+            </w:r>
+          </w:p>
+        </w:tc>
+        <w:tc>
+          <w:tcPr>
+            <w:tcW w:w="796" w:type="dxa"/>
+            <w:tcBorders>
+              <w:left w:val="single" w:sz="6" w:space="0" w:color="auto"/>
+            </w:tcBorders>
+          </w:tcPr>
+          <w:p>
+            <w:pPr>
+              <w:tabs>
+                <w:tab w:val="left" w:pos="560"/>
+                <w:tab w:val="left" w:pos="1120"/>
+                <w:tab w:val="left" w:pos="1680"/>
+                <w:tab w:val="left" w:pos="2240"/>
+                <w:tab w:val="left" w:pos="2800"/>
+                <w:tab w:val="left" w:pos="3360"/>
+                <w:tab w:val="left" w:pos="3920"/>
+                <w:tab w:val="left" w:pos="4480"/>
+                <w:tab w:val="left" w:pos="5040"/>
+                <w:tab w:val="left" w:pos="5600"/>
+                <w:tab w:val="left" w:pos="6160"/>
+                <w:tab w:val="left" w:pos="6720"/>
+              </w:tabs>
+              <w:autoSpaceDE w:val="0"/>
+              <w:autoSpaceDN w:val="0"/>
+              <w:adjustRightInd w:val="0"/>
+              <w:rPr>
+                <w:rFonts w:asciiTheme="minorHAnsi" w:hAnsiTheme="minorHAnsi" w:cstheme="minorHAnsi"/>
+                <w:color w:val="000000"/>
+              </w:rPr>
+            </w:pPr>
+          </w:p>
+        </w:tc>
+      </w:tr>
+      <w:tr>
+        <w:tc>
+          <w:tcPr>
+            <w:tcW w:w="796" w:type="dxa"/>
+            <w:tcBorders>
+              <w:right w:val="single" w:sz="6" w:space="0" w:color="auto"/>
+            </w:tcBorders>
+          </w:tcPr>
+          <w:p>
+            <w:pPr>
+              <w:tabs>
+                <w:tab w:val="left" w:pos="560"/>
+                <w:tab w:val="left" w:pos="1120"/>
+                <w:tab w:val="left" w:pos="1680"/>
+                <w:tab w:val="left" w:pos="2240"/>
+                <w:tab w:val="left" w:pos="2800"/>
+                <w:tab w:val="left" w:pos="3360"/>
+                <w:tab w:val="left" w:pos="3920"/>
+                <w:tab w:val="left" w:pos="4480"/>
+                <w:tab w:val="left" w:pos="5040"/>
+                <w:tab w:val="left" w:pos="5600"/>
+                <w:tab w:val="left" w:pos="6160"/>
+                <w:tab w:val="left" w:pos="6720"/>
+              </w:tabs>
+              <w:autoSpaceDE w:val="0"/>
+              <w:autoSpaceDN w:val="0"/>
+              <w:adjustRightInd w:val="0"/>
+              <w:rPr>
+                <w:rFonts w:asciiTheme="minorHAnsi" w:hAnsiTheme="minorHAnsi" w:cstheme="minorHAnsi"/>
+                <w:color w:val="000000"/>
+              </w:rPr>
+            </w:pPr>
+          </w:p>
+        </w:tc>
+        <w:tc>
+          <w:tcPr>
+            <w:tcW w:w="2114" w:type="dxa"/>
+            <w:tcBorders>
+              <w:top w:val="single" w:sz="6" w:space="0" w:color="auto"/>
+              <w:left w:val="single" w:sz="6" w:space="0" w:color="auto"/>
+              <w:bottom w:val="single" w:sz="6" w:space="0" w:color="auto"/>
+              <w:right w:val="single" w:sz="6" w:space="0" w:color="auto"/>
+            </w:tcBorders>
+          </w:tcPr>
+          <w:p>
+            <w:pPr>
+              <w:tabs>
+                <w:tab w:val="left" w:pos="560"/>
+                <w:tab w:val="left" w:pos="1120"/>
+                <w:tab w:val="left" w:pos="1680"/>
+                <w:tab w:val="left" w:pos="2240"/>
+                <w:tab w:val="left" w:pos="2800"/>
+                <w:tab w:val="left" w:pos="3360"/>
+                <w:tab w:val="left" w:pos="3920"/>
+                <w:tab w:val="left" w:pos="4480"/>
+                <w:tab w:val="left" w:pos="5040"/>
+                <w:tab w:val="left" w:pos="5600"/>
+                <w:tab w:val="left" w:pos="6160"/>
+                <w:tab w:val="left" w:pos="6720"/>
+              </w:tabs>
+              <w:autoSpaceDE w:val="0"/>
+              <w:autoSpaceDN w:val="0"/>
+              <w:adjustRightInd w:val="0"/>
+              <w:rPr>
+                <w:rFonts w:ascii="Courier" w:hAnsi="Courier" w:cstheme="minorHAnsi"/>
+                <w:color w:val="000000"/>
+              </w:rPr>
+            </w:pPr>
+          </w:p>
+        </w:tc>
+        <w:tc>
+          <w:tcPr>
+            <w:tcW w:w="5534" w:type="dxa"/>
+            <w:tcBorders>
+              <w:top w:val="single" w:sz="6" w:space="0" w:color="auto"/>
+              <w:left w:val="single" w:sz="6" w:space="0" w:color="auto"/>
+              <w:bottom w:val="single" w:sz="6" w:space="0" w:color="auto"/>
+              <w:right w:val="single" w:sz="6" w:space="0" w:color="auto"/>
+            </w:tcBorders>
+          </w:tcPr>
+          <w:p>
+            <w:pPr>
+              <w:tabs>
+                <w:tab w:val="left" w:pos="560"/>
+                <w:tab w:val="left" w:pos="1120"/>
+                <w:tab w:val="left" w:pos="1680"/>
+                <w:tab w:val="left" w:pos="2240"/>
+                <w:tab w:val="left" w:pos="2800"/>
+                <w:tab w:val="left" w:pos="3360"/>
+                <w:tab w:val="left" w:pos="3920"/>
+                <w:tab w:val="left" w:pos="4480"/>
+                <w:tab w:val="left" w:pos="5040"/>
+                <w:tab w:val="left" w:pos="5600"/>
+                <w:tab w:val="left" w:pos="6160"/>
+                <w:tab w:val="left" w:pos="6720"/>
+              </w:tabs>
+              <w:autoSpaceDE w:val="0"/>
+              <w:autoSpaceDN w:val="0"/>
+              <w:adjustRightInd w:val="0"/>
+              <w:rPr>
+                <w:rFonts w:asciiTheme="minorHAnsi" w:hAnsiTheme="minorHAnsi" w:cstheme="minorHAnsi"/>
+                <w:color w:val="000000"/>
+              </w:rPr>
+            </w:pPr>
+            <w:r>
+              <w:rPr>
+                <w:rFonts w:asciiTheme="minorHAnsi" w:hAnsiTheme="minorHAnsi" w:cstheme="minorHAnsi"/>
+                <w:color w:val="000000"/>
+              </w:rPr>
+              <w:t>Output lines at the end of a file.</w:t>
             </w:r>
           </w:p>
         </w:tc>

</xml_diff>

<commit_message>
Clarified the my-music.txt file format
</commit_message>
<xml_diff>
--- a/docs/materials/03-A-FiltersScriptsPipes.docx
+++ b/docs/materials/03-A-FiltersScriptsPipes.docx
@@ -684,7 +684,19 @@
         <w:rPr>
           <w:rFonts w:asciiTheme="minorHAnsi" w:hAnsiTheme="minorHAnsi" w:cstheme="minorHAnsi"/>
         </w:rPr>
-        <w:t xml:space="preserve"> with one song per line.</w:t>
+        <w:t xml:space="preserve"> with one </w:t>
+      </w:r>
+      <w:r>
+        <w:rPr>
+          <w:rFonts w:asciiTheme="minorHAnsi" w:hAnsiTheme="minorHAnsi" w:cstheme="minorHAnsi"/>
+        </w:rPr>
+        <w:t>song name and artist or band</w:t>
+      </w:r>
+      <w:r>
+        <w:rPr>
+          <w:rFonts w:asciiTheme="minorHAnsi" w:hAnsiTheme="minorHAnsi" w:cstheme="minorHAnsi"/>
+        </w:rPr>
+        <w:t xml:space="preserve"> per line.</w:t>
       </w:r>
     </w:p>
     <w:p>
@@ -702,87 +714,39 @@
         <w:rPr>
           <w:rFonts w:asciiTheme="minorHAnsi" w:hAnsiTheme="minorHAnsi" w:cstheme="minorHAnsi"/>
         </w:rPr>
-        <w:t>Have a</w:t>
-      </w:r>
-      <w:r>
-        <w:rPr>
-          <w:rFonts w:asciiTheme="minorHAnsi" w:hAnsiTheme="minorHAnsi" w:cstheme="minorHAnsi"/>
-        </w:rPr>
-        <w:t>t least 3</w:t>
-      </w:r>
-      <w:r>
-        <w:rPr>
-          <w:rFonts w:asciiTheme="minorHAnsi" w:hAnsiTheme="minorHAnsi" w:cstheme="minorHAnsi"/>
-        </w:rPr>
-        <w:t xml:space="preserve"> lines </w:t>
-      </w:r>
-      <w:r>
-        <w:rPr>
-          <w:rFonts w:asciiTheme="minorHAnsi" w:hAnsiTheme="minorHAnsi" w:cstheme="minorHAnsi"/>
-        </w:rPr>
-        <w:t>for</w:t>
-      </w:r>
-      <w:r>
-        <w:rPr>
-          <w:rFonts w:asciiTheme="minorHAnsi" w:hAnsiTheme="minorHAnsi" w:cstheme="minorHAnsi"/>
-        </w:rPr>
-        <w:t xml:space="preserve"> different song</w:t>
-      </w:r>
-      <w:r>
-        <w:rPr>
-          <w:rFonts w:asciiTheme="minorHAnsi" w:hAnsiTheme="minorHAnsi" w:cstheme="minorHAnsi"/>
-        </w:rPr>
-        <w:t xml:space="preserve"> titles</w:t>
-      </w:r>
-      <w:r>
-        <w:rPr>
-          <w:rFonts w:asciiTheme="minorHAnsi" w:hAnsiTheme="minorHAnsi" w:cstheme="minorHAnsi"/>
-        </w:rPr>
-        <w:t xml:space="preserve"> </w:t>
-      </w:r>
-      <w:r>
-        <w:rPr>
-          <w:rFonts w:asciiTheme="minorHAnsi" w:hAnsiTheme="minorHAnsi" w:cstheme="minorHAnsi"/>
-        </w:rPr>
-        <w:t>from</w:t>
-      </w:r>
-      <w:r>
-        <w:rPr>
-          <w:rFonts w:asciiTheme="minorHAnsi" w:hAnsiTheme="minorHAnsi" w:cstheme="minorHAnsi"/>
-        </w:rPr>
-        <w:t xml:space="preserve"> the same </w:t>
-      </w:r>
-      <w:r>
-        <w:rPr>
-          <w:rFonts w:asciiTheme="minorHAnsi" w:hAnsiTheme="minorHAnsi" w:cstheme="minorHAnsi"/>
-        </w:rPr>
-        <w:t>band/</w:t>
-      </w:r>
+        <w:t xml:space="preserve">The song name and the </w:t>
+      </w:r>
+      <w:proofErr w:type="gramStart"/>
       <w:r>
         <w:rPr>
           <w:rFonts w:asciiTheme="minorHAnsi" w:hAnsiTheme="minorHAnsi" w:cstheme="minorHAnsi"/>
         </w:rPr>
         <w:t>artist</w:t>
       </w:r>
-      <w:r>
-        <w:rPr>
-          <w:rFonts w:asciiTheme="minorHAnsi" w:hAnsiTheme="minorHAnsi" w:cstheme="minorHAnsi"/>
-        </w:rPr>
-        <w:t xml:space="preserve"> (</w:t>
-      </w:r>
-      <w:proofErr w:type="gramStart"/>
-      <w:r>
-        <w:rPr>
-          <w:rFonts w:asciiTheme="minorHAnsi" w:hAnsiTheme="minorHAnsi" w:cstheme="minorHAnsi"/>
-        </w:rPr>
-        <w:t>e.g.</w:t>
-      </w:r>
       <w:proofErr w:type="gramEnd"/>
       <w:r>
         <w:rPr>
           <w:rFonts w:asciiTheme="minorHAnsi" w:hAnsiTheme="minorHAnsi" w:cstheme="minorHAnsi"/>
         </w:rPr>
-        <w:t xml:space="preserve"> I have 3 BB King songs - but only three of them are shown above).</w:t>
+        <w:t xml:space="preserve"> name must be separated by a comma and a space.</w:t>
+      </w:r>
+    </w:p>
+    <w:p>
+      <w:pPr>
+        <w:pStyle w:val="ListParagraph"/>
+        <w:numPr>
+          <w:ilvl w:val="1"/>
+          <w:numId w:val="2"/>
+        </w:numPr>
+        <w:rPr>
+          <w:rFonts w:asciiTheme="minorHAnsi" w:hAnsiTheme="minorHAnsi" w:cstheme="minorHAnsi"/>
+        </w:rPr>
+      </w:pPr>
+      <w:r>
+        <w:rPr>
+          <w:rFonts w:asciiTheme="minorHAnsi" w:hAnsiTheme="minorHAnsi" w:cstheme="minorHAnsi"/>
+        </w:rPr>
+        <w:t>If a title or band or artist name contains a comma, it must be omitted.</w:t>
       </w:r>
     </w:p>
     <w:p>
@@ -800,43 +764,87 @@
         <w:rPr>
           <w:rFonts w:asciiTheme="minorHAnsi" w:hAnsiTheme="minorHAnsi" w:cstheme="minorHAnsi"/>
         </w:rPr>
-        <w:t>If a title</w:t>
-      </w:r>
-      <w:r>
-        <w:rPr>
-          <w:rFonts w:asciiTheme="minorHAnsi" w:hAnsiTheme="minorHAnsi" w:cstheme="minorHAnsi"/>
-        </w:rPr>
-        <w:t xml:space="preserve"> or band or artist name</w:t>
-      </w:r>
-      <w:r>
-        <w:rPr>
-          <w:rFonts w:asciiTheme="minorHAnsi" w:hAnsiTheme="minorHAnsi" w:cstheme="minorHAnsi"/>
-        </w:rPr>
-        <w:t xml:space="preserve"> contains a comma,</w:t>
-      </w:r>
-      <w:r>
-        <w:rPr>
-          <w:rFonts w:asciiTheme="minorHAnsi" w:hAnsiTheme="minorHAnsi" w:cstheme="minorHAnsi"/>
-        </w:rPr>
-        <w:t xml:space="preserve"> it </w:t>
-      </w:r>
-      <w:r>
-        <w:rPr>
-          <w:rFonts w:asciiTheme="minorHAnsi" w:hAnsiTheme="minorHAnsi" w:cstheme="minorHAnsi"/>
-        </w:rPr>
-        <w:t>must</w:t>
-      </w:r>
-      <w:r>
-        <w:rPr>
-          <w:rFonts w:asciiTheme="minorHAnsi" w:hAnsiTheme="minorHAnsi" w:cstheme="minorHAnsi"/>
-        </w:rPr>
-        <w:t xml:space="preserve"> be omitted</w:t>
-      </w:r>
-      <w:r>
-        <w:rPr>
-          <w:rFonts w:asciiTheme="minorHAnsi" w:hAnsiTheme="minorHAnsi" w:cstheme="minorHAnsi"/>
-        </w:rPr>
-        <w:t>.</w:t>
+        <w:t>Have a</w:t>
+      </w:r>
+      <w:r>
+        <w:rPr>
+          <w:rFonts w:asciiTheme="minorHAnsi" w:hAnsiTheme="minorHAnsi" w:cstheme="minorHAnsi"/>
+        </w:rPr>
+        <w:t>t least 3</w:t>
+      </w:r>
+      <w:r>
+        <w:rPr>
+          <w:rFonts w:asciiTheme="minorHAnsi" w:hAnsiTheme="minorHAnsi" w:cstheme="minorHAnsi"/>
+        </w:rPr>
+        <w:t xml:space="preserve"> lines </w:t>
+      </w:r>
+      <w:r>
+        <w:rPr>
+          <w:rFonts w:asciiTheme="minorHAnsi" w:hAnsiTheme="minorHAnsi" w:cstheme="minorHAnsi"/>
+        </w:rPr>
+        <w:t>for</w:t>
+      </w:r>
+      <w:r>
+        <w:rPr>
+          <w:rFonts w:asciiTheme="minorHAnsi" w:hAnsiTheme="minorHAnsi" w:cstheme="minorHAnsi"/>
+        </w:rPr>
+        <w:t xml:space="preserve"> different song</w:t>
+      </w:r>
+      <w:r>
+        <w:rPr>
+          <w:rFonts w:asciiTheme="minorHAnsi" w:hAnsiTheme="minorHAnsi" w:cstheme="minorHAnsi"/>
+        </w:rPr>
+        <w:t xml:space="preserve"> titles</w:t>
+      </w:r>
+      <w:r>
+        <w:rPr>
+          <w:rFonts w:asciiTheme="minorHAnsi" w:hAnsiTheme="minorHAnsi" w:cstheme="minorHAnsi"/>
+        </w:rPr>
+        <w:t xml:space="preserve"> </w:t>
+      </w:r>
+      <w:r>
+        <w:rPr>
+          <w:rFonts w:asciiTheme="minorHAnsi" w:hAnsiTheme="minorHAnsi" w:cstheme="minorHAnsi"/>
+        </w:rPr>
+        <w:t>from</w:t>
+      </w:r>
+      <w:r>
+        <w:rPr>
+          <w:rFonts w:asciiTheme="minorHAnsi" w:hAnsiTheme="minorHAnsi" w:cstheme="minorHAnsi"/>
+        </w:rPr>
+        <w:t xml:space="preserve"> the same </w:t>
+      </w:r>
+      <w:r>
+        <w:rPr>
+          <w:rFonts w:asciiTheme="minorHAnsi" w:hAnsiTheme="minorHAnsi" w:cstheme="minorHAnsi"/>
+        </w:rPr>
+        <w:t>band/</w:t>
+      </w:r>
+      <w:r>
+        <w:rPr>
+          <w:rFonts w:asciiTheme="minorHAnsi" w:hAnsiTheme="minorHAnsi" w:cstheme="minorHAnsi"/>
+        </w:rPr>
+        <w:t>artist</w:t>
+      </w:r>
+      <w:r>
+        <w:rPr>
+          <w:rFonts w:asciiTheme="minorHAnsi" w:hAnsiTheme="minorHAnsi" w:cstheme="minorHAnsi"/>
+        </w:rPr>
+        <w:t xml:space="preserve"> (</w:t>
+      </w:r>
+      <w:proofErr w:type="gramStart"/>
+      <w:r>
+        <w:rPr>
+          <w:rFonts w:asciiTheme="minorHAnsi" w:hAnsiTheme="minorHAnsi" w:cstheme="minorHAnsi"/>
+        </w:rPr>
+        <w:t>e.g.</w:t>
+      </w:r>
+      <w:proofErr w:type="gramEnd"/>
+      <w:r>
+        <w:rPr>
+          <w:rFonts w:asciiTheme="minorHAnsi" w:hAnsiTheme="minorHAnsi" w:cstheme="minorHAnsi"/>
+        </w:rPr>
+        <w:t xml:space="preserve"> I have 3 BB King songs - but only three of them are shown above).</w:t>
       </w:r>
     </w:p>
     <w:p>
@@ -888,7 +896,6 @@
         <w:rPr>
           <w:rFonts w:asciiTheme="minorHAnsi" w:hAnsiTheme="minorHAnsi" w:cstheme="minorHAnsi"/>
         </w:rPr>
-        <w:lastRenderedPageBreak/>
         <w:t>I</w:t>
       </w:r>
       <w:r>
@@ -2250,7 +2257,6 @@
         <w:rPr>
           <w:rFonts w:asciiTheme="minorHAnsi" w:hAnsiTheme="minorHAnsi" w:cstheme="minorHAnsi"/>
         </w:rPr>
-        <w:lastRenderedPageBreak/>
         <w:t xml:space="preserve">5. Use </w:t>
       </w:r>
       <w:r>
@@ -3026,6 +3032,7 @@
         <w:rPr>
           <w:rFonts w:asciiTheme="minorHAnsi" w:hAnsiTheme="minorHAnsi" w:cstheme="minorHAnsi"/>
         </w:rPr>
+        <w:lastRenderedPageBreak/>
         <w:t xml:space="preserve">Move your </w:t>
       </w:r>
       <w:r>
@@ -3088,7 +3095,6 @@
         <w:rPr>
           <w:rFonts w:asciiTheme="minorHAnsi" w:hAnsiTheme="minorHAnsi" w:cstheme="minorHAnsi"/>
         </w:rPr>
-        <w:lastRenderedPageBreak/>
         <w:t xml:space="preserve">Make the </w:t>
       </w:r>
       <w:r>
@@ -3844,7 +3850,14 @@
         <w:rPr>
           <w:rFonts w:asciiTheme="minorHAnsi" w:hAnsiTheme="minorHAnsi" w:cstheme="minorHAnsi"/>
         </w:rPr>
-        <w:t xml:space="preserve">.  This detailed listing includes information about the file’s owner, </w:t>
+        <w:t xml:space="preserve">.  This detailed listing includes information about the file’s </w:t>
+      </w:r>
+      <w:r>
+        <w:rPr>
+          <w:rFonts w:asciiTheme="minorHAnsi" w:hAnsiTheme="minorHAnsi" w:cstheme="minorHAnsi"/>
+        </w:rPr>
+        <w:lastRenderedPageBreak/>
+        <w:t xml:space="preserve">owner, </w:t>
       </w:r>
       <w:proofErr w:type="gramStart"/>
       <w:r>
@@ -3923,7 +3936,6 @@
           <w:rFonts w:asciiTheme="minorHAnsi" w:hAnsiTheme="minorHAnsi" w:cstheme="minorHAnsi"/>
           <w:noProof/>
         </w:rPr>
-        <w:lastRenderedPageBreak/>
         <w:drawing>
           <wp:inline distT="0" distB="0" distL="0" distR="0" wp14:anchorId="70057F9D" wp14:editId="5A7A0597">
             <wp:extent cx="5375010" cy="204373"/>
@@ -5598,6 +5610,7 @@
         <w:rPr>
           <w:rFonts w:asciiTheme="minorHAnsi" w:hAnsiTheme="minorHAnsi" w:cstheme="minorHAnsi"/>
         </w:rPr>
+        <w:lastRenderedPageBreak/>
         <w:t>1</w:t>
       </w:r>
       <w:r>
@@ -6064,13 +6077,7 @@
         <w:rPr>
           <w:rFonts w:asciiTheme="minorHAnsi" w:hAnsiTheme="minorHAnsi" w:cstheme="minorHAnsi"/>
         </w:rPr>
-        <w:t xml:space="preserve"> page </w:t>
-      </w:r>
-      <w:r>
-        <w:rPr>
-          <w:rFonts w:asciiTheme="minorHAnsi" w:hAnsiTheme="minorHAnsi" w:cstheme="minorHAnsi"/>
-        </w:rPr>
-        <w:t xml:space="preserve">for </w:t>
+        <w:t xml:space="preserve"> page for </w:t>
       </w:r>
       <w:r>
         <w:rPr>
@@ -6157,7 +6164,14 @@
         <w:rPr>
           <w:rFonts w:asciiTheme="minorHAnsi" w:hAnsiTheme="minorHAnsi" w:cstheme="minorHAnsi"/>
         </w:rPr>
-        <w:t xml:space="preserve"> numbers like 1 and 10 and 100 will come before 2 or 20 because the character 1 comes before the character 2.  Sort has another flag that will cause it to sort in numerical order.  If your sort from part a </w:t>
+        <w:t xml:space="preserve"> numbers like 1 and 10 and 100 will come before 2 or 20 because the character 1 comes before the character 2.  Sort has another flag that will cause it to sort </w:t>
+      </w:r>
+      <w:r>
+        <w:rPr>
+          <w:rFonts w:asciiTheme="minorHAnsi" w:hAnsiTheme="minorHAnsi" w:cstheme="minorHAnsi"/>
+        </w:rPr>
+        <w:lastRenderedPageBreak/>
+        <w:t xml:space="preserve">in numerical order.  If your sort from part a </w:t>
       </w:r>
       <w:proofErr w:type="spellStart"/>
       <w:r>
@@ -6192,7 +6206,6 @@
         <w:rPr>
           <w:rFonts w:asciiTheme="minorHAnsi" w:hAnsiTheme="minorHAnsi" w:cstheme="minorHAnsi"/>
         </w:rPr>
-        <w:lastRenderedPageBreak/>
         <w:t>Now write a command that sorts your file in reverse numerical order.</w:t>
       </w:r>
       <w:r>
@@ -6705,7 +6718,14 @@
         <w:rPr>
           <w:rFonts w:asciiTheme="minorHAnsi" w:hAnsiTheme="minorHAnsi" w:cstheme="minorHAnsi"/>
         </w:rPr>
-        <w:t xml:space="preserve"> In many cases, these intermediate files serve no other purpose than directing the output of one filter to the input of another. </w:t>
+        <w:t xml:space="preserve"> In </w:t>
+      </w:r>
+      <w:r>
+        <w:rPr>
+          <w:rFonts w:asciiTheme="minorHAnsi" w:hAnsiTheme="minorHAnsi" w:cstheme="minorHAnsi"/>
+        </w:rPr>
+        <w:lastRenderedPageBreak/>
+        <w:t xml:space="preserve">many cases, these intermediate files serve no other purpose than directing the output of one filter to the input of another. </w:t>
       </w:r>
       <w:r>
         <w:rPr>
@@ -7477,7 +7497,6 @@
         <w:rPr>
           <w:rFonts w:ascii="Courier" w:hAnsi="Courier" w:cstheme="minorHAnsi"/>
         </w:rPr>
-        <w:lastRenderedPageBreak/>
         <w:t>my</w:t>
       </w:r>
       <w:r>
@@ -8627,6 +8646,7 @@
         <w:rPr>
           <w:rFonts w:asciiTheme="minorHAnsi" w:hAnsiTheme="minorHAnsi" w:cstheme="minorHAnsi"/>
         </w:rPr>
+        <w:lastRenderedPageBreak/>
         <w:t>All of</w:t>
       </w:r>
       <w:proofErr w:type="gramEnd"/>
@@ -8712,14 +8732,7 @@
         <w:rPr>
           <w:rFonts w:asciiTheme="minorHAnsi" w:hAnsiTheme="minorHAnsi" w:cstheme="minorHAnsi"/>
         </w:rPr>
-        <w:t xml:space="preserve"> and then terminated.  When the program exited the </w:t>
-      </w:r>
-      <w:r>
-        <w:rPr>
-          <w:rFonts w:asciiTheme="minorHAnsi" w:hAnsiTheme="minorHAnsi" w:cstheme="minorHAnsi"/>
-        </w:rPr>
-        <w:lastRenderedPageBreak/>
-        <w:t xml:space="preserve">command prompt returned and you could type another command.  Some programs are </w:t>
+        <w:t xml:space="preserve"> and then terminated.  When the program exited the command prompt returned and you could type another command.  Some programs are </w:t>
       </w:r>
       <w:r>
         <w:rPr>
@@ -9357,7 +9370,6 @@
         <w:rPr>
           <w:rFonts w:asciiTheme="minorHAnsi" w:hAnsiTheme="minorHAnsi" w:cstheme="minorHAnsi"/>
         </w:rPr>
-        <w:lastRenderedPageBreak/>
         <w:t>b</w:t>
       </w:r>
       <w:r>
@@ -12384,7 +12396,28 @@
         <w:rPr>
           <w:rFonts w:ascii="Courier" w:hAnsi="Courier" w:cstheme="minorHAnsi"/>
         </w:rPr>
-        <w:t xml:space="preserve">cho </w:t>
+        <w:t xml:space="preserve">cho "My variable </w:t>
+      </w:r>
+      <w:r>
+        <w:rPr>
+          <w:rFonts w:ascii="Courier" w:hAnsi="Courier" w:cstheme="minorHAnsi"/>
+        </w:rPr>
+        <w:t>is</w:t>
+      </w:r>
+      <w:r>
+        <w:rPr>
+          <w:rFonts w:ascii="Courier" w:hAnsi="Courier" w:cstheme="minorHAnsi"/>
+        </w:rPr>
+        <w:t xml:space="preserve"> $MY_VAR</w:t>
+      </w:r>
+      <w:r>
+        <w:rPr>
+          <w:rFonts w:ascii="Courier" w:hAnsi="Courier" w:cstheme="minorHAnsi"/>
+        </w:rPr>
+        <w:t>.</w:t>
+      </w:r>
+      <w:r>
+        <w:t xml:space="preserve"> </w:t>
       </w:r>
       <w:r>
         <w:rPr>
@@ -12392,39 +12425,6 @@
         </w:rPr>
         <w:t>"</w:t>
       </w:r>
-      <w:r>
-        <w:rPr>
-          <w:rFonts w:ascii="Courier" w:hAnsi="Courier" w:cstheme="minorHAnsi"/>
-        </w:rPr>
-        <w:t xml:space="preserve">My variable </w:t>
-      </w:r>
-      <w:r>
-        <w:rPr>
-          <w:rFonts w:ascii="Courier" w:hAnsi="Courier" w:cstheme="minorHAnsi"/>
-        </w:rPr>
-        <w:t>is</w:t>
-      </w:r>
-      <w:r>
-        <w:rPr>
-          <w:rFonts w:ascii="Courier" w:hAnsi="Courier" w:cstheme="minorHAnsi"/>
-        </w:rPr>
-        <w:t xml:space="preserve"> $MY_VAR</w:t>
-      </w:r>
-      <w:r>
-        <w:rPr>
-          <w:rFonts w:ascii="Courier" w:hAnsi="Courier" w:cstheme="minorHAnsi"/>
-        </w:rPr>
-        <w:t>.</w:t>
-      </w:r>
-      <w:r>
-        <w:t xml:space="preserve"> </w:t>
-      </w:r>
-      <w:r>
-        <w:rPr>
-          <w:rFonts w:ascii="Courier" w:hAnsi="Courier" w:cstheme="minorHAnsi"/>
-        </w:rPr>
-        <w:t>"</w:t>
-      </w:r>
     </w:p>
     <w:p>
       <w:pPr>
@@ -12465,6 +12465,7 @@
         <w:rPr>
           <w:rFonts w:asciiTheme="minorHAnsi" w:hAnsiTheme="minorHAnsi" w:cstheme="minorHAnsi"/>
         </w:rPr>
+        <w:lastRenderedPageBreak/>
         <w:t xml:space="preserve">c. Instead of </w:t>
       </w:r>
       <w:r>
@@ -12718,13 +12719,7 @@
           <w:rFonts w:ascii="Courier" w:hAnsi="Courier" w:cstheme="minorHAnsi"/>
         </w:rPr>
         <w:tab/>
-        <w:t xml:space="preserve">My Top 4 Countdown for </w:t>
-      </w:r>
-      <w:r>
-        <w:rPr>
-          <w:rFonts w:ascii="Courier" w:hAnsi="Courier" w:cstheme="minorHAnsi"/>
-        </w:rPr>
-        <w:t xml:space="preserve">Mon </w:t>
+        <w:t xml:space="preserve">My Top 4 Countdown for Mon </w:t>
       </w:r>
       <w:proofErr w:type="gramStart"/>
       <w:r>
@@ -13077,6 +13072,7 @@
           <w:b/>
           <w:bCs/>
         </w:rPr>
+        <w:lastRenderedPageBreak/>
         <w:t>Optional:</w:t>
       </w:r>
       <w:r>
@@ -13575,21 +13571,7 @@
             <w:rStyle w:val="Hyperlink"/>
             <w:rFonts w:asciiTheme="minorHAnsi" w:hAnsiTheme="minorHAnsi" w:cstheme="minorHAnsi"/>
           </w:rPr>
-          <w:t>https://www.youtube.com/watch?v=m7KXJA</w:t>
-        </w:r>
-        <w:r>
-          <w:rPr>
-            <w:rStyle w:val="Hyperlink"/>
-            <w:rFonts w:asciiTheme="minorHAnsi" w:hAnsiTheme="minorHAnsi" w:cstheme="minorHAnsi"/>
-          </w:rPr>
-          <w:t>T</w:t>
-        </w:r>
-        <w:r>
-          <w:rPr>
-            <w:rStyle w:val="Hyperlink"/>
-            <w:rFonts w:asciiTheme="minorHAnsi" w:hAnsiTheme="minorHAnsi" w:cstheme="minorHAnsi"/>
-          </w:rPr>
-          <w:t>KdZQ</w:t>
+          <w:t>https://www.youtube.com/watch?v=m7KXJATKdZQ</w:t>
         </w:r>
       </w:hyperlink>
       <w:r>
@@ -13764,7 +13746,7 @@
         <w:rFonts w:ascii="Symbol" w:hAnsi="Symbol" w:hint="default"/>
       </w:rPr>
     </w:lvl>
-    <w:lvl w:ilvl="1" w:tplc="04090003" w:tentative="1">
+    <w:lvl w:ilvl="1" w:tplc="04090003">
       <w:start w:val="1"/>
       <w:numFmt w:val="bullet"/>
       <w:lvlText w:val="o"/>

</xml_diff>

<commit_message>
Added class 05 mateirals and reading
</commit_message>
<xml_diff>
--- a/docs/materials/03-A-FiltersScriptsPipes.docx
+++ b/docs/materials/03-A-FiltersScriptsPipes.docx
@@ -2435,7 +2435,21 @@
         <w:rPr>
           <w:rFonts w:asciiTheme="minorHAnsi" w:hAnsiTheme="minorHAnsi" w:cstheme="minorHAnsi"/>
         </w:rPr>
-        <w:t xml:space="preserve">. Optional Extra: </w:t>
+        <w:t xml:space="preserve">. </w:t>
+      </w:r>
+      <w:r>
+        <w:rPr>
+          <w:rFonts w:asciiTheme="minorHAnsi" w:hAnsiTheme="minorHAnsi" w:cstheme="minorHAnsi"/>
+          <w:b/>
+          <w:bCs/>
+        </w:rPr>
+        <w:t>Optional Extra:</w:t>
+      </w:r>
+      <w:r>
+        <w:rPr>
+          <w:rFonts w:asciiTheme="minorHAnsi" w:hAnsiTheme="minorHAnsi" w:cstheme="minorHAnsi"/>
+        </w:rPr>
+        <w:t xml:space="preserve"> </w:t>
       </w:r>
       <w:r>
         <w:rPr>
@@ -6150,7 +6164,19 @@
         <w:rPr>
           <w:rFonts w:asciiTheme="minorHAnsi" w:hAnsiTheme="minorHAnsi" w:cstheme="minorHAnsi"/>
         </w:rPr>
-        <w:t xml:space="preserve">b. Check your output from part a closely.  If it is not fully in reverse order, it will be cause by default sort orders the lines using lexicographical order.  In lexicographical ordering the sort is done by looking at the first character on the line, then using additional characters only if ties need to be broken.  </w:t>
+        <w:t xml:space="preserve">b. Check your output from part a closely.  If it is not fully in reverse order, it will be </w:t>
+      </w:r>
+      <w:r>
+        <w:rPr>
+          <w:rFonts w:asciiTheme="minorHAnsi" w:hAnsiTheme="minorHAnsi" w:cstheme="minorHAnsi"/>
+        </w:rPr>
+        <w:t>be</w:t>
+      </w:r>
+      <w:r>
+        <w:rPr>
+          <w:rFonts w:asciiTheme="minorHAnsi" w:hAnsiTheme="minorHAnsi" w:cstheme="minorHAnsi"/>
+        </w:rPr>
+        <w:t xml:space="preserve">cause by default sort orders the lines using lexicographical order.  In lexicographical ordering the sort is done by looking at the first character on the line, then using additional characters only if ties need to be broken.  </w:t>
       </w:r>
       <w:proofErr w:type="gramStart"/>
       <w:r>
@@ -6164,14 +6190,14 @@
         <w:rPr>
           <w:rFonts w:asciiTheme="minorHAnsi" w:hAnsiTheme="minorHAnsi" w:cstheme="minorHAnsi"/>
         </w:rPr>
-        <w:t xml:space="preserve"> numbers like 1 and 10 and 100 will come before 2 or 20 because the character 1 comes before the character 2.  Sort has another flag that will cause it to sort </w:t>
+        <w:t xml:space="preserve"> numbers like 1 and 10 and 100 will come before 2 or 20 because the character 1 comes before the character 2.  Sort has another flag that will cause </w:t>
       </w:r>
       <w:r>
         <w:rPr>
           <w:rFonts w:asciiTheme="minorHAnsi" w:hAnsiTheme="minorHAnsi" w:cstheme="minorHAnsi"/>
         </w:rPr>
         <w:lastRenderedPageBreak/>
-        <w:t xml:space="preserve">in numerical order.  If your sort from part a </w:t>
+        <w:t xml:space="preserve">it to sort in numerical order.  If your sort from part a </w:t>
       </w:r>
       <w:proofErr w:type="spellStart"/>
       <w:r>

</xml_diff>